<commit_message>
User interface and javadoc for requirements 1-5. Registration methods were already tested. Requirements table for requirements 1-8, traceability for requirements 1-2
</commit_message>
<xml_diff>
--- a/doc/Analysis/Integrative Task 3 - Traceability.docx
+++ b/doc/Analysis/Integrative Task 3 - Traceability.docx
@@ -56,7 +56,7 @@
     <w:tbl>
       <w:tblPr>
         <w:tblStyle w:val="a"/>
-        <w:tblW w:w="9029" w:type="dxa"/>
+        <w:tblW w:w="14570" w:type="dxa"/>
         <w:tblBorders>
           <w:top w:val="single" w:sz="8" w:space="0" w:color="000000"/>
           <w:left w:val="single" w:sz="8" w:space="0" w:color="000000"/>
@@ -69,14 +69,14 @@
         <w:tblLook w:val="0600" w:firstRow="0" w:lastRow="0" w:firstColumn="0" w:lastColumn="0" w:noHBand="1" w:noVBand="1"/>
       </w:tblPr>
       <w:tblGrid>
-        <w:gridCol w:w="2499"/>
-        <w:gridCol w:w="2780"/>
-        <w:gridCol w:w="3750"/>
+        <w:gridCol w:w="3590"/>
+        <w:gridCol w:w="2430"/>
+        <w:gridCol w:w="8550"/>
       </w:tblGrid>
       <w:tr>
         <w:tc>
           <w:tcPr>
-            <w:tcW w:w="2499" w:type="dxa"/>
+            <w:tcW w:w="3590" w:type="dxa"/>
             <w:shd w:val="clear" w:color="auto" w:fill="C9DAF8"/>
             <w:tcMar>
               <w:top w:w="100" w:type="dxa"/>
@@ -141,7 +141,7 @@
         </w:tc>
         <w:tc>
           <w:tcPr>
-            <w:tcW w:w="2780" w:type="dxa"/>
+            <w:tcW w:w="2430" w:type="dxa"/>
             <w:shd w:val="clear" w:color="auto" w:fill="C9DAF8"/>
             <w:tcMar>
               <w:top w:w="100" w:type="dxa"/>
@@ -181,7 +181,7 @@
         </w:tc>
         <w:tc>
           <w:tcPr>
-            <w:tcW w:w="3750" w:type="dxa"/>
+            <w:tcW w:w="8550" w:type="dxa"/>
             <w:shd w:val="clear" w:color="auto" w:fill="C9DAF8"/>
             <w:tcMar>
               <w:top w:w="100" w:type="dxa"/>
@@ -223,96 +223,1352 @@
       <w:tr>
         <w:tc>
           <w:tcPr>
-            <w:tcW w:w="2499" w:type="dxa"/>
-            <w:shd w:val="clear" w:color="auto" w:fill="auto"/>
-            <w:tcMar>
-              <w:top w:w="100" w:type="dxa"/>
-              <w:left w:w="100" w:type="dxa"/>
-              <w:bottom w:w="100" w:type="dxa"/>
-              <w:right w:w="100" w:type="dxa"/>
-            </w:tcMar>
-            <w:vAlign w:val="center"/>
-          </w:tcPr>
-          <w:p>
-            <w:pPr>
-              <w:widowControl w:val="0"/>
-              <w:pBdr>
-                <w:top w:val="nil"/>
-                <w:left w:val="nil"/>
-                <w:bottom w:val="nil"/>
-                <w:right w:val="nil"/>
-                <w:between w:val="nil"/>
-              </w:pBdr>
-              <w:spacing w:line="240" w:lineRule="auto"/>
-              <w:rPr>
-                <w:rFonts w:ascii="JetBrains Mono NL" w:hAnsi="JetBrains Mono NL" w:cs="JetBrains Mono NL"/>
-                <w:b/>
-                <w:shd w:val="clear" w:color="auto" w:fill="C9DAF8"/>
-                <w:lang w:val="en"/>
-              </w:rPr>
-            </w:pPr>
-          </w:p>
-        </w:tc>
-        <w:tc>
-          <w:tcPr>
-            <w:tcW w:w="2780" w:type="dxa"/>
-            <w:shd w:val="clear" w:color="auto" w:fill="auto"/>
-            <w:tcMar>
-              <w:top w:w="100" w:type="dxa"/>
-              <w:left w:w="100" w:type="dxa"/>
-              <w:bottom w:w="100" w:type="dxa"/>
-              <w:right w:w="100" w:type="dxa"/>
-            </w:tcMar>
-            <w:vAlign w:val="center"/>
-          </w:tcPr>
-          <w:p>
-            <w:pPr>
-              <w:widowControl w:val="0"/>
-              <w:pBdr>
-                <w:top w:val="nil"/>
-                <w:left w:val="nil"/>
-                <w:bottom w:val="nil"/>
-                <w:right w:val="nil"/>
-                <w:between w:val="nil"/>
-              </w:pBdr>
-              <w:spacing w:line="240" w:lineRule="auto"/>
-              <w:rPr>
-                <w:rFonts w:ascii="JetBrains Mono NL" w:hAnsi="JetBrains Mono NL" w:cs="JetBrains Mono NL"/>
-                <w:b/>
-                <w:shd w:val="clear" w:color="auto" w:fill="C9DAF8"/>
-                <w:lang w:val="en"/>
-              </w:rPr>
-            </w:pPr>
-          </w:p>
-        </w:tc>
-        <w:tc>
-          <w:tcPr>
-            <w:tcW w:w="3750" w:type="dxa"/>
-            <w:shd w:val="clear" w:color="auto" w:fill="auto"/>
-            <w:tcMar>
-              <w:top w:w="100" w:type="dxa"/>
-              <w:left w:w="100" w:type="dxa"/>
-              <w:bottom w:w="100" w:type="dxa"/>
-              <w:right w:w="100" w:type="dxa"/>
-            </w:tcMar>
-            <w:vAlign w:val="center"/>
-          </w:tcPr>
-          <w:p>
-            <w:pPr>
-              <w:widowControl w:val="0"/>
-              <w:pBdr>
-                <w:top w:val="nil"/>
-                <w:left w:val="nil"/>
-                <w:bottom w:val="nil"/>
-                <w:right w:val="nil"/>
-                <w:between w:val="nil"/>
-              </w:pBdr>
-              <w:spacing w:line="240" w:lineRule="auto"/>
-              <w:rPr>
-                <w:rFonts w:ascii="JetBrains Mono NL" w:hAnsi="JetBrains Mono NL" w:cs="JetBrains Mono NL"/>
-                <w:b/>
-                <w:shd w:val="clear" w:color="auto" w:fill="C9DAF8"/>
-                <w:lang w:val="en"/>
+            <w:tcW w:w="3590" w:type="dxa"/>
+            <w:shd w:val="clear" w:color="auto" w:fill="auto"/>
+            <w:tcMar>
+              <w:top w:w="100" w:type="dxa"/>
+              <w:left w:w="100" w:type="dxa"/>
+              <w:bottom w:w="100" w:type="dxa"/>
+              <w:right w:w="100" w:type="dxa"/>
+            </w:tcMar>
+            <w:vAlign w:val="center"/>
+          </w:tcPr>
+          <w:p>
+            <w:pPr>
+              <w:rPr>
+                <w:rFonts w:ascii="JetBrains Mono NL" w:hAnsi="JetBrains Mono NL" w:cs="JetBrains Mono NL"/>
+              </w:rPr>
+            </w:pPr>
+            <w:r>
+              <w:rPr>
+                <w:rFonts w:ascii="JetBrains Mono NL" w:hAnsi="JetBrains Mono NL" w:cs="JetBrains Mono NL"/>
+              </w:rPr>
+              <w:t>Rf001</w:t>
+            </w:r>
+            <w:r>
+              <w:rPr>
+                <w:rFonts w:ascii="JetBrains Mono NL" w:hAnsi="JetBrains Mono NL" w:cs="JetBrains Mono NL"/>
+              </w:rPr>
+              <w:t xml:space="preserve"> – Register Producer</w:t>
+            </w:r>
+          </w:p>
+        </w:tc>
+        <w:tc>
+          <w:tcPr>
+            <w:tcW w:w="2430" w:type="dxa"/>
+            <w:shd w:val="clear" w:color="auto" w:fill="auto"/>
+            <w:tcMar>
+              <w:top w:w="100" w:type="dxa"/>
+              <w:left w:w="100" w:type="dxa"/>
+              <w:bottom w:w="100" w:type="dxa"/>
+              <w:right w:w="100" w:type="dxa"/>
+            </w:tcMar>
+            <w:vAlign w:val="center"/>
+          </w:tcPr>
+          <w:p>
+            <w:pPr>
+              <w:rPr>
+                <w:rFonts w:ascii="JetBrains Mono NL" w:hAnsi="JetBrains Mono NL" w:cs="JetBrains Mono NL"/>
+              </w:rPr>
+            </w:pPr>
+            <w:r>
+              <w:rPr>
+                <w:rFonts w:ascii="JetBrains Mono NL" w:hAnsi="JetBrains Mono NL" w:cs="JetBrains Mono NL"/>
+              </w:rPr>
+              <w:t>Manager</w:t>
+            </w:r>
+          </w:p>
+        </w:tc>
+        <w:tc>
+          <w:tcPr>
+            <w:tcW w:w="8550" w:type="dxa"/>
+            <w:shd w:val="clear" w:color="auto" w:fill="auto"/>
+            <w:tcMar>
+              <w:top w:w="100" w:type="dxa"/>
+              <w:left w:w="100" w:type="dxa"/>
+              <w:bottom w:w="100" w:type="dxa"/>
+              <w:right w:w="100" w:type="dxa"/>
+            </w:tcMar>
+            <w:vAlign w:val="center"/>
+          </w:tcPr>
+          <w:p>
+            <w:pPr>
+              <w:rPr>
+                <w:rFonts w:ascii="JetBrains Mono NL" w:hAnsi="JetBrains Mono NL" w:cs="JetBrains Mono NL"/>
+              </w:rPr>
+            </w:pPr>
+            <w:proofErr w:type="spellStart"/>
+            <w:proofErr w:type="gramStart"/>
+            <w:r>
+              <w:rPr>
+                <w:rFonts w:ascii="JetBrains Mono NL" w:hAnsi="JetBrains Mono NL" w:cs="JetBrains Mono NL"/>
+              </w:rPr>
+              <w:t>registerProducer</w:t>
+            </w:r>
+            <w:proofErr w:type="spellEnd"/>
+            <w:r>
+              <w:rPr>
+                <w:rFonts w:ascii="JetBrains Mono NL" w:hAnsi="JetBrains Mono NL" w:cs="JetBrains Mono NL"/>
+              </w:rPr>
+              <w:t>(</w:t>
+            </w:r>
+            <w:proofErr w:type="gramEnd"/>
+            <w:r>
+              <w:rPr>
+                <w:rFonts w:ascii="JetBrains Mono NL" w:hAnsi="JetBrains Mono NL" w:cs="JetBrains Mono NL"/>
+              </w:rPr>
+              <w:t>): void</w:t>
+            </w:r>
+          </w:p>
+        </w:tc>
+      </w:tr>
+      <w:tr>
+        <w:tc>
+          <w:tcPr>
+            <w:tcW w:w="3590" w:type="dxa"/>
+            <w:shd w:val="clear" w:color="auto" w:fill="auto"/>
+            <w:tcMar>
+              <w:top w:w="100" w:type="dxa"/>
+              <w:left w:w="100" w:type="dxa"/>
+              <w:bottom w:w="100" w:type="dxa"/>
+              <w:right w:w="100" w:type="dxa"/>
+            </w:tcMar>
+            <w:vAlign w:val="center"/>
+          </w:tcPr>
+          <w:p>
+            <w:pPr>
+              <w:rPr>
+                <w:rFonts w:ascii="JetBrains Mono NL" w:hAnsi="JetBrains Mono NL" w:cs="JetBrains Mono NL"/>
+              </w:rPr>
+            </w:pPr>
+          </w:p>
+        </w:tc>
+        <w:tc>
+          <w:tcPr>
+            <w:tcW w:w="2430" w:type="dxa"/>
+            <w:shd w:val="clear" w:color="auto" w:fill="auto"/>
+            <w:tcMar>
+              <w:top w:w="100" w:type="dxa"/>
+              <w:left w:w="100" w:type="dxa"/>
+              <w:bottom w:w="100" w:type="dxa"/>
+              <w:right w:w="100" w:type="dxa"/>
+            </w:tcMar>
+            <w:vAlign w:val="center"/>
+          </w:tcPr>
+          <w:p>
+            <w:pPr>
+              <w:rPr>
+                <w:rFonts w:ascii="JetBrains Mono NL" w:hAnsi="JetBrains Mono NL" w:cs="JetBrains Mono NL"/>
+              </w:rPr>
+            </w:pPr>
+            <w:r>
+              <w:rPr>
+                <w:rFonts w:ascii="JetBrains Mono NL" w:hAnsi="JetBrains Mono NL" w:cs="JetBrains Mono NL"/>
+              </w:rPr>
+              <w:t>Controller</w:t>
+            </w:r>
+          </w:p>
+        </w:tc>
+        <w:tc>
+          <w:tcPr>
+            <w:tcW w:w="8550" w:type="dxa"/>
+            <w:shd w:val="clear" w:color="auto" w:fill="auto"/>
+            <w:tcMar>
+              <w:top w:w="100" w:type="dxa"/>
+              <w:left w:w="100" w:type="dxa"/>
+              <w:bottom w:w="100" w:type="dxa"/>
+              <w:right w:w="100" w:type="dxa"/>
+            </w:tcMar>
+            <w:vAlign w:val="center"/>
+          </w:tcPr>
+          <w:p>
+            <w:pPr>
+              <w:rPr>
+                <w:rFonts w:ascii="JetBrains Mono NL" w:hAnsi="JetBrains Mono NL" w:cs="JetBrains Mono NL"/>
+              </w:rPr>
+            </w:pPr>
+            <w:proofErr w:type="spellStart"/>
+            <w:proofErr w:type="gramStart"/>
+            <w:r>
+              <w:rPr>
+                <w:rFonts w:ascii="JetBrains Mono NL" w:hAnsi="JetBrains Mono NL" w:cs="JetBrains Mono NL"/>
+              </w:rPr>
+              <w:t>registerArtist</w:t>
+            </w:r>
+            <w:proofErr w:type="spellEnd"/>
+            <w:r>
+              <w:rPr>
+                <w:rFonts w:ascii="JetBrains Mono NL" w:hAnsi="JetBrains Mono NL" w:cs="JetBrains Mono NL"/>
+              </w:rPr>
+              <w:t>(</w:t>
+            </w:r>
+            <w:proofErr w:type="gramEnd"/>
+            <w:r>
+              <w:rPr>
+                <w:rFonts w:ascii="JetBrains Mono NL" w:hAnsi="JetBrains Mono NL" w:cs="JetBrains Mono NL"/>
+              </w:rPr>
+              <w:t xml:space="preserve">name: String, </w:t>
+            </w:r>
+            <w:proofErr w:type="spellStart"/>
+            <w:r>
+              <w:rPr>
+                <w:rFonts w:ascii="JetBrains Mono NL" w:hAnsi="JetBrains Mono NL" w:cs="JetBrains Mono NL"/>
+              </w:rPr>
+              <w:t>documentId</w:t>
+            </w:r>
+            <w:proofErr w:type="spellEnd"/>
+            <w:r>
+              <w:rPr>
+                <w:rFonts w:ascii="JetBrains Mono NL" w:hAnsi="JetBrains Mono NL" w:cs="JetBrains Mono NL"/>
+              </w:rPr>
+              <w:t xml:space="preserve">: String, </w:t>
+            </w:r>
+            <w:proofErr w:type="spellStart"/>
+            <w:r>
+              <w:rPr>
+                <w:rFonts w:ascii="JetBrains Mono NL" w:hAnsi="JetBrains Mono NL" w:cs="JetBrains Mono NL"/>
+              </w:rPr>
+              <w:t>pictureUrl</w:t>
+            </w:r>
+            <w:proofErr w:type="spellEnd"/>
+            <w:r>
+              <w:rPr>
+                <w:rFonts w:ascii="JetBrains Mono NL" w:hAnsi="JetBrains Mono NL" w:cs="JetBrains Mono NL"/>
+              </w:rPr>
+              <w:t>: String</w:t>
+            </w:r>
+            <w:r>
+              <w:rPr>
+                <w:rFonts w:ascii="JetBrains Mono NL" w:hAnsi="JetBrains Mono NL" w:cs="JetBrains Mono NL"/>
+              </w:rPr>
+              <w:t>): void</w:t>
+            </w:r>
+          </w:p>
+        </w:tc>
+      </w:tr>
+      <w:tr>
+        <w:tc>
+          <w:tcPr>
+            <w:tcW w:w="3590" w:type="dxa"/>
+            <w:shd w:val="clear" w:color="auto" w:fill="auto"/>
+            <w:tcMar>
+              <w:top w:w="100" w:type="dxa"/>
+              <w:left w:w="100" w:type="dxa"/>
+              <w:bottom w:w="100" w:type="dxa"/>
+              <w:right w:w="100" w:type="dxa"/>
+            </w:tcMar>
+            <w:vAlign w:val="center"/>
+          </w:tcPr>
+          <w:p>
+            <w:pPr>
+              <w:rPr>
+                <w:rFonts w:ascii="JetBrains Mono NL" w:hAnsi="JetBrains Mono NL" w:cs="JetBrains Mono NL"/>
+              </w:rPr>
+            </w:pPr>
+          </w:p>
+        </w:tc>
+        <w:tc>
+          <w:tcPr>
+            <w:tcW w:w="2430" w:type="dxa"/>
+            <w:shd w:val="clear" w:color="auto" w:fill="auto"/>
+            <w:tcMar>
+              <w:top w:w="100" w:type="dxa"/>
+              <w:left w:w="100" w:type="dxa"/>
+              <w:bottom w:w="100" w:type="dxa"/>
+              <w:right w:w="100" w:type="dxa"/>
+            </w:tcMar>
+            <w:vAlign w:val="center"/>
+          </w:tcPr>
+          <w:p>
+            <w:pPr>
+              <w:rPr>
+                <w:rFonts w:ascii="JetBrains Mono NL" w:hAnsi="JetBrains Mono NL" w:cs="JetBrains Mono NL"/>
+              </w:rPr>
+            </w:pPr>
+          </w:p>
+        </w:tc>
+        <w:tc>
+          <w:tcPr>
+            <w:tcW w:w="8550" w:type="dxa"/>
+            <w:shd w:val="clear" w:color="auto" w:fill="auto"/>
+            <w:tcMar>
+              <w:top w:w="100" w:type="dxa"/>
+              <w:left w:w="100" w:type="dxa"/>
+              <w:bottom w:w="100" w:type="dxa"/>
+              <w:right w:w="100" w:type="dxa"/>
+            </w:tcMar>
+            <w:vAlign w:val="center"/>
+          </w:tcPr>
+          <w:p>
+            <w:pPr>
+              <w:rPr>
+                <w:rFonts w:ascii="JetBrains Mono NL" w:hAnsi="JetBrains Mono NL" w:cs="JetBrains Mono NL"/>
+              </w:rPr>
+            </w:pPr>
+            <w:proofErr w:type="spellStart"/>
+            <w:proofErr w:type="gramStart"/>
+            <w:r>
+              <w:rPr>
+                <w:rFonts w:ascii="JetBrains Mono NL" w:hAnsi="JetBrains Mono NL" w:cs="JetBrains Mono NL"/>
+              </w:rPr>
+              <w:t>registerContentCreator</w:t>
+            </w:r>
+            <w:proofErr w:type="spellEnd"/>
+            <w:r>
+              <w:rPr>
+                <w:rFonts w:ascii="JetBrains Mono NL" w:hAnsi="JetBrains Mono NL" w:cs="JetBrains Mono NL"/>
+              </w:rPr>
+              <w:t>(</w:t>
+            </w:r>
+            <w:proofErr w:type="gramEnd"/>
+            <w:r>
+              <w:rPr>
+                <w:rFonts w:ascii="JetBrains Mono NL" w:hAnsi="JetBrains Mono NL" w:cs="JetBrains Mono NL"/>
+              </w:rPr>
+              <w:t>name: String, p</w:t>
+            </w:r>
+            <w:proofErr w:type="spellStart"/>
+            <w:r>
+              <w:rPr>
+                <w:rFonts w:ascii="JetBrains Mono NL" w:hAnsi="JetBrains Mono NL" w:cs="JetBrains Mono NL"/>
+              </w:rPr>
+              <w:t>ictureUrl</w:t>
+            </w:r>
+            <w:proofErr w:type="spellEnd"/>
+            <w:r>
+              <w:rPr>
+                <w:rFonts w:ascii="JetBrains Mono NL" w:hAnsi="JetBrains Mono NL" w:cs="JetBrains Mono NL"/>
+              </w:rPr>
+              <w:t>: String</w:t>
+            </w:r>
+            <w:r>
+              <w:rPr>
+                <w:rFonts w:ascii="JetBrains Mono NL" w:hAnsi="JetBrains Mono NL" w:cs="JetBrains Mono NL"/>
+              </w:rPr>
+              <w:t>): void</w:t>
+            </w:r>
+          </w:p>
+        </w:tc>
+      </w:tr>
+      <w:tr>
+        <w:tc>
+          <w:tcPr>
+            <w:tcW w:w="3590" w:type="dxa"/>
+            <w:shd w:val="clear" w:color="auto" w:fill="auto"/>
+            <w:tcMar>
+              <w:top w:w="100" w:type="dxa"/>
+              <w:left w:w="100" w:type="dxa"/>
+              <w:bottom w:w="100" w:type="dxa"/>
+              <w:right w:w="100" w:type="dxa"/>
+            </w:tcMar>
+            <w:vAlign w:val="center"/>
+          </w:tcPr>
+          <w:p>
+            <w:pPr>
+              <w:rPr>
+                <w:rFonts w:ascii="JetBrains Mono NL" w:hAnsi="JetBrains Mono NL" w:cs="JetBrains Mono NL"/>
+              </w:rPr>
+            </w:pPr>
+          </w:p>
+        </w:tc>
+        <w:tc>
+          <w:tcPr>
+            <w:tcW w:w="2430" w:type="dxa"/>
+            <w:shd w:val="clear" w:color="auto" w:fill="auto"/>
+            <w:tcMar>
+              <w:top w:w="100" w:type="dxa"/>
+              <w:left w:w="100" w:type="dxa"/>
+              <w:bottom w:w="100" w:type="dxa"/>
+              <w:right w:w="100" w:type="dxa"/>
+            </w:tcMar>
+            <w:vAlign w:val="center"/>
+          </w:tcPr>
+          <w:p>
+            <w:pPr>
+              <w:rPr>
+                <w:rFonts w:ascii="JetBrains Mono NL" w:hAnsi="JetBrains Mono NL" w:cs="JetBrains Mono NL"/>
+              </w:rPr>
+            </w:pPr>
+          </w:p>
+        </w:tc>
+        <w:tc>
+          <w:tcPr>
+            <w:tcW w:w="8550" w:type="dxa"/>
+            <w:shd w:val="clear" w:color="auto" w:fill="auto"/>
+            <w:tcMar>
+              <w:top w:w="100" w:type="dxa"/>
+              <w:left w:w="100" w:type="dxa"/>
+              <w:bottom w:w="100" w:type="dxa"/>
+              <w:right w:w="100" w:type="dxa"/>
+            </w:tcMar>
+            <w:vAlign w:val="center"/>
+          </w:tcPr>
+          <w:p>
+            <w:pPr>
+              <w:rPr>
+                <w:rFonts w:ascii="JetBrains Mono NL" w:hAnsi="JetBrains Mono NL" w:cs="JetBrains Mono NL"/>
+              </w:rPr>
+            </w:pPr>
+            <w:proofErr w:type="spellStart"/>
+            <w:proofErr w:type="gramStart"/>
+            <w:r>
+              <w:rPr>
+                <w:rFonts w:ascii="JetBrains Mono NL" w:hAnsi="JetBrains Mono NL" w:cs="JetBrains Mono NL"/>
+              </w:rPr>
+              <w:t>searchUser</w:t>
+            </w:r>
+            <w:proofErr w:type="spellEnd"/>
+            <w:r>
+              <w:rPr>
+                <w:rFonts w:ascii="JetBrains Mono NL" w:hAnsi="JetBrains Mono NL" w:cs="JetBrains Mono NL"/>
+              </w:rPr>
+              <w:t>(</w:t>
+            </w:r>
+            <w:proofErr w:type="spellStart"/>
+            <w:proofErr w:type="gramEnd"/>
+            <w:r>
+              <w:rPr>
+                <w:rFonts w:ascii="JetBrains Mono NL" w:hAnsi="JetBrains Mono NL" w:cs="JetBrains Mono NL"/>
+              </w:rPr>
+              <w:t>userName</w:t>
+            </w:r>
+            <w:proofErr w:type="spellEnd"/>
+            <w:r>
+              <w:rPr>
+                <w:rFonts w:ascii="JetBrains Mono NL" w:hAnsi="JetBrains Mono NL" w:cs="JetBrains Mono NL"/>
+              </w:rPr>
+              <w:t>: String): User</w:t>
+            </w:r>
+          </w:p>
+        </w:tc>
+      </w:tr>
+      <w:tr>
+        <w:tc>
+          <w:tcPr>
+            <w:tcW w:w="3590" w:type="dxa"/>
+            <w:shd w:val="clear" w:color="auto" w:fill="auto"/>
+            <w:tcMar>
+              <w:top w:w="100" w:type="dxa"/>
+              <w:left w:w="100" w:type="dxa"/>
+              <w:bottom w:w="100" w:type="dxa"/>
+              <w:right w:w="100" w:type="dxa"/>
+            </w:tcMar>
+            <w:vAlign w:val="center"/>
+          </w:tcPr>
+          <w:p>
+            <w:pPr>
+              <w:rPr>
+                <w:rFonts w:ascii="JetBrains Mono NL" w:hAnsi="JetBrains Mono NL" w:cs="JetBrains Mono NL"/>
+              </w:rPr>
+            </w:pPr>
+          </w:p>
+        </w:tc>
+        <w:tc>
+          <w:tcPr>
+            <w:tcW w:w="2430" w:type="dxa"/>
+            <w:shd w:val="clear" w:color="auto" w:fill="auto"/>
+            <w:tcMar>
+              <w:top w:w="100" w:type="dxa"/>
+              <w:left w:w="100" w:type="dxa"/>
+              <w:bottom w:w="100" w:type="dxa"/>
+              <w:right w:w="100" w:type="dxa"/>
+            </w:tcMar>
+            <w:vAlign w:val="center"/>
+          </w:tcPr>
+          <w:p>
+            <w:pPr>
+              <w:rPr>
+                <w:rFonts w:ascii="JetBrains Mono NL" w:hAnsi="JetBrains Mono NL" w:cs="JetBrains Mono NL"/>
+              </w:rPr>
+            </w:pPr>
+            <w:proofErr w:type="spellStart"/>
+            <w:r>
+              <w:rPr>
+                <w:rFonts w:ascii="JetBrains Mono NL" w:hAnsi="JetBrains Mono NL" w:cs="JetBrains Mono NL"/>
+              </w:rPr>
+              <w:t>ContentCreator</w:t>
+            </w:r>
+            <w:proofErr w:type="spellEnd"/>
+          </w:p>
+        </w:tc>
+        <w:tc>
+          <w:tcPr>
+            <w:tcW w:w="8550" w:type="dxa"/>
+            <w:shd w:val="clear" w:color="auto" w:fill="auto"/>
+            <w:tcMar>
+              <w:top w:w="100" w:type="dxa"/>
+              <w:left w:w="100" w:type="dxa"/>
+              <w:bottom w:w="100" w:type="dxa"/>
+              <w:right w:w="100" w:type="dxa"/>
+            </w:tcMar>
+            <w:vAlign w:val="center"/>
+          </w:tcPr>
+          <w:p>
+            <w:pPr>
+              <w:rPr>
+                <w:rFonts w:ascii="JetBrains Mono NL" w:hAnsi="JetBrains Mono NL" w:cs="JetBrains Mono NL"/>
+              </w:rPr>
+            </w:pPr>
+            <w:proofErr w:type="spellStart"/>
+            <w:proofErr w:type="gramStart"/>
+            <w:r>
+              <w:rPr>
+                <w:rFonts w:ascii="JetBrains Mono NL" w:hAnsi="JetBrains Mono NL" w:cs="JetBrains Mono NL"/>
+              </w:rPr>
+              <w:t>ContentCreator</w:t>
+            </w:r>
+            <w:proofErr w:type="spellEnd"/>
+            <w:r>
+              <w:rPr>
+                <w:rFonts w:ascii="JetBrains Mono NL" w:hAnsi="JetBrains Mono NL" w:cs="JetBrains Mono NL"/>
+              </w:rPr>
+              <w:t>(</w:t>
+            </w:r>
+            <w:proofErr w:type="gramEnd"/>
+            <w:r>
+              <w:rPr>
+                <w:rFonts w:ascii="JetBrains Mono NL" w:hAnsi="JetBrains Mono NL" w:cs="JetBrains Mono NL"/>
+              </w:rPr>
+              <w:t>name: String,</w:t>
+            </w:r>
+            <w:r>
+              <w:rPr>
+                <w:rFonts w:ascii="JetBrains Mono NL" w:hAnsi="JetBrains Mono NL" w:cs="JetBrains Mono NL"/>
+              </w:rPr>
+              <w:t xml:space="preserve"> </w:t>
+            </w:r>
+            <w:proofErr w:type="spellStart"/>
+            <w:r>
+              <w:rPr>
+                <w:rFonts w:ascii="JetBrains Mono NL" w:hAnsi="JetBrains Mono NL" w:cs="JetBrains Mono NL"/>
+              </w:rPr>
+              <w:t>pictureUrl</w:t>
+            </w:r>
+            <w:proofErr w:type="spellEnd"/>
+            <w:r>
+              <w:rPr>
+                <w:rFonts w:ascii="JetBrains Mono NL" w:hAnsi="JetBrains Mono NL" w:cs="JetBrains Mono NL"/>
+              </w:rPr>
+              <w:t>: String)</w:t>
+            </w:r>
+          </w:p>
+        </w:tc>
+      </w:tr>
+      <w:tr>
+        <w:tc>
+          <w:tcPr>
+            <w:tcW w:w="3590" w:type="dxa"/>
+            <w:shd w:val="clear" w:color="auto" w:fill="auto"/>
+            <w:tcMar>
+              <w:top w:w="100" w:type="dxa"/>
+              <w:left w:w="100" w:type="dxa"/>
+              <w:bottom w:w="100" w:type="dxa"/>
+              <w:right w:w="100" w:type="dxa"/>
+            </w:tcMar>
+            <w:vAlign w:val="center"/>
+          </w:tcPr>
+          <w:p>
+            <w:pPr>
+              <w:rPr>
+                <w:rFonts w:ascii="JetBrains Mono NL" w:hAnsi="JetBrains Mono NL" w:cs="JetBrains Mono NL"/>
+              </w:rPr>
+            </w:pPr>
+          </w:p>
+        </w:tc>
+        <w:tc>
+          <w:tcPr>
+            <w:tcW w:w="2430" w:type="dxa"/>
+            <w:shd w:val="clear" w:color="auto" w:fill="auto"/>
+            <w:tcMar>
+              <w:top w:w="100" w:type="dxa"/>
+              <w:left w:w="100" w:type="dxa"/>
+              <w:bottom w:w="100" w:type="dxa"/>
+              <w:right w:w="100" w:type="dxa"/>
+            </w:tcMar>
+            <w:vAlign w:val="center"/>
+          </w:tcPr>
+          <w:p>
+            <w:pPr>
+              <w:rPr>
+                <w:rFonts w:ascii="JetBrains Mono NL" w:hAnsi="JetBrains Mono NL" w:cs="JetBrains Mono NL"/>
+              </w:rPr>
+            </w:pPr>
+            <w:r>
+              <w:rPr>
+                <w:rFonts w:ascii="JetBrains Mono NL" w:hAnsi="JetBrains Mono NL" w:cs="JetBrains Mono NL"/>
+              </w:rPr>
+              <w:t>Artist</w:t>
+            </w:r>
+          </w:p>
+        </w:tc>
+        <w:tc>
+          <w:tcPr>
+            <w:tcW w:w="8550" w:type="dxa"/>
+            <w:shd w:val="clear" w:color="auto" w:fill="auto"/>
+            <w:tcMar>
+              <w:top w:w="100" w:type="dxa"/>
+              <w:left w:w="100" w:type="dxa"/>
+              <w:bottom w:w="100" w:type="dxa"/>
+              <w:right w:w="100" w:type="dxa"/>
+            </w:tcMar>
+            <w:vAlign w:val="center"/>
+          </w:tcPr>
+          <w:p>
+            <w:pPr>
+              <w:rPr>
+                <w:rFonts w:ascii="JetBrains Mono NL" w:hAnsi="JetBrains Mono NL" w:cs="JetBrains Mono NL"/>
+              </w:rPr>
+            </w:pPr>
+            <w:proofErr w:type="gramStart"/>
+            <w:r>
+              <w:rPr>
+                <w:rFonts w:ascii="JetBrains Mono NL" w:hAnsi="JetBrains Mono NL" w:cs="JetBrains Mono NL"/>
+              </w:rPr>
+              <w:t>Artist(</w:t>
+            </w:r>
+            <w:proofErr w:type="gramEnd"/>
+            <w:r>
+              <w:rPr>
+                <w:rFonts w:ascii="JetBrains Mono NL" w:hAnsi="JetBrains Mono NL" w:cs="JetBrains Mono NL"/>
+              </w:rPr>
+              <w:t xml:space="preserve">name: String, </w:t>
+            </w:r>
+            <w:proofErr w:type="spellStart"/>
+            <w:r>
+              <w:rPr>
+                <w:rFonts w:ascii="JetBrains Mono NL" w:hAnsi="JetBrains Mono NL" w:cs="JetBrains Mono NL"/>
+              </w:rPr>
+              <w:t>documentId</w:t>
+            </w:r>
+            <w:proofErr w:type="spellEnd"/>
+            <w:r>
+              <w:rPr>
+                <w:rFonts w:ascii="JetBrains Mono NL" w:hAnsi="JetBrains Mono NL" w:cs="JetBrains Mono NL"/>
+              </w:rPr>
+              <w:t xml:space="preserve">: String, </w:t>
+            </w:r>
+            <w:proofErr w:type="spellStart"/>
+            <w:r>
+              <w:rPr>
+                <w:rFonts w:ascii="JetBrains Mono NL" w:hAnsi="JetBrains Mono NL" w:cs="JetBrains Mono NL"/>
+              </w:rPr>
+              <w:t>pictureUrl</w:t>
+            </w:r>
+            <w:proofErr w:type="spellEnd"/>
+            <w:r>
+              <w:rPr>
+                <w:rFonts w:ascii="JetBrains Mono NL" w:hAnsi="JetBrains Mono NL" w:cs="JetBrains Mono NL"/>
+              </w:rPr>
+              <w:t>: String)</w:t>
+            </w:r>
+          </w:p>
+        </w:tc>
+      </w:tr>
+      <w:tr>
+        <w:tc>
+          <w:tcPr>
+            <w:tcW w:w="3590" w:type="dxa"/>
+            <w:shd w:val="clear" w:color="auto" w:fill="auto"/>
+            <w:tcMar>
+              <w:top w:w="100" w:type="dxa"/>
+              <w:left w:w="100" w:type="dxa"/>
+              <w:bottom w:w="100" w:type="dxa"/>
+              <w:right w:w="100" w:type="dxa"/>
+            </w:tcMar>
+            <w:vAlign w:val="center"/>
+          </w:tcPr>
+          <w:p>
+            <w:pPr>
+              <w:rPr>
+                <w:rFonts w:ascii="JetBrains Mono NL" w:hAnsi="JetBrains Mono NL" w:cs="JetBrains Mono NL"/>
+              </w:rPr>
+            </w:pPr>
+            <w:r>
+              <w:rPr>
+                <w:rFonts w:ascii="JetBrains Mono NL" w:hAnsi="JetBrains Mono NL" w:cs="JetBrains Mono NL"/>
+              </w:rPr>
+              <w:t>RF002 – Register Consumer</w:t>
+            </w:r>
+          </w:p>
+        </w:tc>
+        <w:tc>
+          <w:tcPr>
+            <w:tcW w:w="2430" w:type="dxa"/>
+            <w:shd w:val="clear" w:color="auto" w:fill="auto"/>
+            <w:tcMar>
+              <w:top w:w="100" w:type="dxa"/>
+              <w:left w:w="100" w:type="dxa"/>
+              <w:bottom w:w="100" w:type="dxa"/>
+              <w:right w:w="100" w:type="dxa"/>
+            </w:tcMar>
+            <w:vAlign w:val="center"/>
+          </w:tcPr>
+          <w:p>
+            <w:pPr>
+              <w:rPr>
+                <w:rFonts w:ascii="JetBrains Mono NL" w:hAnsi="JetBrains Mono NL" w:cs="JetBrains Mono NL"/>
+              </w:rPr>
+            </w:pPr>
+            <w:r>
+              <w:rPr>
+                <w:rFonts w:ascii="JetBrains Mono NL" w:hAnsi="JetBrains Mono NL" w:cs="JetBrains Mono NL"/>
+              </w:rPr>
+              <w:t>Manager</w:t>
+            </w:r>
+          </w:p>
+        </w:tc>
+        <w:tc>
+          <w:tcPr>
+            <w:tcW w:w="8550" w:type="dxa"/>
+            <w:shd w:val="clear" w:color="auto" w:fill="auto"/>
+            <w:tcMar>
+              <w:top w:w="100" w:type="dxa"/>
+              <w:left w:w="100" w:type="dxa"/>
+              <w:bottom w:w="100" w:type="dxa"/>
+              <w:right w:w="100" w:type="dxa"/>
+            </w:tcMar>
+            <w:vAlign w:val="center"/>
+          </w:tcPr>
+          <w:p>
+            <w:pPr>
+              <w:rPr>
+                <w:rFonts w:ascii="JetBrains Mono NL" w:hAnsi="JetBrains Mono NL" w:cs="JetBrains Mono NL"/>
+              </w:rPr>
+            </w:pPr>
+            <w:proofErr w:type="spellStart"/>
+            <w:proofErr w:type="gramStart"/>
+            <w:r>
+              <w:rPr>
+                <w:rFonts w:ascii="JetBrains Mono NL" w:hAnsi="JetBrains Mono NL" w:cs="JetBrains Mono NL"/>
+              </w:rPr>
+              <w:t>registerConsumer</w:t>
+            </w:r>
+            <w:proofErr w:type="spellEnd"/>
+            <w:r>
+              <w:rPr>
+                <w:rFonts w:ascii="JetBrains Mono NL" w:hAnsi="JetBrains Mono NL" w:cs="JetBrains Mono NL"/>
+              </w:rPr>
+              <w:t>(</w:t>
+            </w:r>
+            <w:proofErr w:type="gramEnd"/>
+            <w:r>
+              <w:rPr>
+                <w:rFonts w:ascii="JetBrains Mono NL" w:hAnsi="JetBrains Mono NL" w:cs="JetBrains Mono NL"/>
+              </w:rPr>
+              <w:t>): void</w:t>
+            </w:r>
+            <w:r>
+              <w:rPr>
+                <w:rFonts w:ascii="JetBrains Mono NL" w:hAnsi="JetBrains Mono NL" w:cs="JetBrains Mono NL"/>
+              </w:rPr>
+              <w:tab/>
+            </w:r>
+          </w:p>
+        </w:tc>
+      </w:tr>
+      <w:tr>
+        <w:tc>
+          <w:tcPr>
+            <w:tcW w:w="3590" w:type="dxa"/>
+            <w:shd w:val="clear" w:color="auto" w:fill="auto"/>
+            <w:tcMar>
+              <w:top w:w="100" w:type="dxa"/>
+              <w:left w:w="100" w:type="dxa"/>
+              <w:bottom w:w="100" w:type="dxa"/>
+              <w:right w:w="100" w:type="dxa"/>
+            </w:tcMar>
+            <w:vAlign w:val="center"/>
+          </w:tcPr>
+          <w:p>
+            <w:pPr>
+              <w:rPr>
+                <w:rFonts w:ascii="JetBrains Mono NL" w:hAnsi="JetBrains Mono NL" w:cs="JetBrains Mono NL"/>
+              </w:rPr>
+            </w:pPr>
+          </w:p>
+        </w:tc>
+        <w:tc>
+          <w:tcPr>
+            <w:tcW w:w="2430" w:type="dxa"/>
+            <w:shd w:val="clear" w:color="auto" w:fill="auto"/>
+            <w:tcMar>
+              <w:top w:w="100" w:type="dxa"/>
+              <w:left w:w="100" w:type="dxa"/>
+              <w:bottom w:w="100" w:type="dxa"/>
+              <w:right w:w="100" w:type="dxa"/>
+            </w:tcMar>
+            <w:vAlign w:val="center"/>
+          </w:tcPr>
+          <w:p>
+            <w:pPr>
+              <w:rPr>
+                <w:rFonts w:ascii="JetBrains Mono NL" w:hAnsi="JetBrains Mono NL" w:cs="JetBrains Mono NL"/>
+              </w:rPr>
+            </w:pPr>
+            <w:r>
+              <w:rPr>
+                <w:rFonts w:ascii="JetBrains Mono NL" w:hAnsi="JetBrains Mono NL" w:cs="JetBrains Mono NL"/>
+              </w:rPr>
+              <w:t>Controller</w:t>
+            </w:r>
+          </w:p>
+        </w:tc>
+        <w:tc>
+          <w:tcPr>
+            <w:tcW w:w="8550" w:type="dxa"/>
+            <w:shd w:val="clear" w:color="auto" w:fill="auto"/>
+            <w:tcMar>
+              <w:top w:w="100" w:type="dxa"/>
+              <w:left w:w="100" w:type="dxa"/>
+              <w:bottom w:w="100" w:type="dxa"/>
+              <w:right w:w="100" w:type="dxa"/>
+            </w:tcMar>
+            <w:vAlign w:val="center"/>
+          </w:tcPr>
+          <w:p>
+            <w:pPr>
+              <w:rPr>
+                <w:rFonts w:ascii="JetBrains Mono NL" w:hAnsi="JetBrains Mono NL" w:cs="JetBrains Mono NL"/>
+              </w:rPr>
+            </w:pPr>
+            <w:proofErr w:type="spellStart"/>
+            <w:proofErr w:type="gramStart"/>
+            <w:r>
+              <w:rPr>
+                <w:rFonts w:ascii="JetBrains Mono NL" w:hAnsi="JetBrains Mono NL" w:cs="JetBrains Mono NL"/>
+              </w:rPr>
+              <w:t>registerStandardConsumer</w:t>
+            </w:r>
+            <w:proofErr w:type="spellEnd"/>
+            <w:r>
+              <w:rPr>
+                <w:rFonts w:ascii="JetBrains Mono NL" w:hAnsi="JetBrains Mono NL" w:cs="JetBrains Mono NL"/>
+              </w:rPr>
+              <w:t>(</w:t>
+            </w:r>
+            <w:proofErr w:type="gramEnd"/>
+            <w:r>
+              <w:rPr>
+                <w:rFonts w:ascii="JetBrains Mono NL" w:hAnsi="JetBrains Mono NL" w:cs="JetBrains Mono NL"/>
+              </w:rPr>
+              <w:t>): void</w:t>
+            </w:r>
+          </w:p>
+        </w:tc>
+      </w:tr>
+      <w:tr>
+        <w:tc>
+          <w:tcPr>
+            <w:tcW w:w="3590" w:type="dxa"/>
+            <w:shd w:val="clear" w:color="auto" w:fill="auto"/>
+            <w:tcMar>
+              <w:top w:w="100" w:type="dxa"/>
+              <w:left w:w="100" w:type="dxa"/>
+              <w:bottom w:w="100" w:type="dxa"/>
+              <w:right w:w="100" w:type="dxa"/>
+            </w:tcMar>
+            <w:vAlign w:val="center"/>
+          </w:tcPr>
+          <w:p>
+            <w:pPr>
+              <w:rPr>
+                <w:rFonts w:ascii="JetBrains Mono NL" w:hAnsi="JetBrains Mono NL" w:cs="JetBrains Mono NL"/>
+              </w:rPr>
+            </w:pPr>
+          </w:p>
+        </w:tc>
+        <w:tc>
+          <w:tcPr>
+            <w:tcW w:w="2430" w:type="dxa"/>
+            <w:shd w:val="clear" w:color="auto" w:fill="auto"/>
+            <w:tcMar>
+              <w:top w:w="100" w:type="dxa"/>
+              <w:left w:w="100" w:type="dxa"/>
+              <w:bottom w:w="100" w:type="dxa"/>
+              <w:right w:w="100" w:type="dxa"/>
+            </w:tcMar>
+            <w:vAlign w:val="center"/>
+          </w:tcPr>
+          <w:p>
+            <w:pPr>
+              <w:rPr>
+                <w:rFonts w:ascii="JetBrains Mono NL" w:hAnsi="JetBrains Mono NL" w:cs="JetBrains Mono NL"/>
+              </w:rPr>
+            </w:pPr>
+          </w:p>
+        </w:tc>
+        <w:tc>
+          <w:tcPr>
+            <w:tcW w:w="8550" w:type="dxa"/>
+            <w:shd w:val="clear" w:color="auto" w:fill="auto"/>
+            <w:tcMar>
+              <w:top w:w="100" w:type="dxa"/>
+              <w:left w:w="100" w:type="dxa"/>
+              <w:bottom w:w="100" w:type="dxa"/>
+              <w:right w:w="100" w:type="dxa"/>
+            </w:tcMar>
+            <w:vAlign w:val="center"/>
+          </w:tcPr>
+          <w:p>
+            <w:pPr>
+              <w:rPr>
+                <w:rFonts w:ascii="JetBrains Mono NL" w:hAnsi="JetBrains Mono NL" w:cs="JetBrains Mono NL"/>
+              </w:rPr>
+            </w:pPr>
+            <w:proofErr w:type="spellStart"/>
+            <w:proofErr w:type="gramStart"/>
+            <w:r>
+              <w:rPr>
+                <w:rFonts w:ascii="JetBrains Mono NL" w:hAnsi="JetBrains Mono NL" w:cs="JetBrains Mono NL"/>
+              </w:rPr>
+              <w:t>register</w:t>
+            </w:r>
+            <w:r>
+              <w:rPr>
+                <w:rFonts w:ascii="JetBrains Mono NL" w:hAnsi="JetBrains Mono NL" w:cs="JetBrains Mono NL"/>
+              </w:rPr>
+              <w:t>PremiumConsumer</w:t>
+            </w:r>
+            <w:proofErr w:type="spellEnd"/>
+            <w:r>
+              <w:rPr>
+                <w:rFonts w:ascii="JetBrains Mono NL" w:hAnsi="JetBrains Mono NL" w:cs="JetBrains Mono NL"/>
+              </w:rPr>
+              <w:t>(</w:t>
+            </w:r>
+            <w:proofErr w:type="gramEnd"/>
+            <w:r>
+              <w:rPr>
+                <w:rFonts w:ascii="JetBrains Mono NL" w:hAnsi="JetBrains Mono NL" w:cs="JetBrains Mono NL"/>
+              </w:rPr>
+              <w:t>): void</w:t>
+            </w:r>
+          </w:p>
+        </w:tc>
+      </w:tr>
+      <w:tr>
+        <w:tc>
+          <w:tcPr>
+            <w:tcW w:w="3590" w:type="dxa"/>
+            <w:shd w:val="clear" w:color="auto" w:fill="auto"/>
+            <w:tcMar>
+              <w:top w:w="100" w:type="dxa"/>
+              <w:left w:w="100" w:type="dxa"/>
+              <w:bottom w:w="100" w:type="dxa"/>
+              <w:right w:w="100" w:type="dxa"/>
+            </w:tcMar>
+            <w:vAlign w:val="center"/>
+          </w:tcPr>
+          <w:p>
+            <w:pPr>
+              <w:rPr>
+                <w:rFonts w:ascii="JetBrains Mono NL" w:hAnsi="JetBrains Mono NL" w:cs="JetBrains Mono NL"/>
+              </w:rPr>
+            </w:pPr>
+          </w:p>
+        </w:tc>
+        <w:tc>
+          <w:tcPr>
+            <w:tcW w:w="2430" w:type="dxa"/>
+            <w:shd w:val="clear" w:color="auto" w:fill="auto"/>
+            <w:tcMar>
+              <w:top w:w="100" w:type="dxa"/>
+              <w:left w:w="100" w:type="dxa"/>
+              <w:bottom w:w="100" w:type="dxa"/>
+              <w:right w:w="100" w:type="dxa"/>
+            </w:tcMar>
+            <w:vAlign w:val="center"/>
+          </w:tcPr>
+          <w:p>
+            <w:pPr>
+              <w:rPr>
+                <w:rFonts w:ascii="JetBrains Mono NL" w:hAnsi="JetBrains Mono NL" w:cs="JetBrains Mono NL"/>
+              </w:rPr>
+            </w:pPr>
+          </w:p>
+        </w:tc>
+        <w:tc>
+          <w:tcPr>
+            <w:tcW w:w="8550" w:type="dxa"/>
+            <w:shd w:val="clear" w:color="auto" w:fill="auto"/>
+            <w:tcMar>
+              <w:top w:w="100" w:type="dxa"/>
+              <w:left w:w="100" w:type="dxa"/>
+              <w:bottom w:w="100" w:type="dxa"/>
+              <w:right w:w="100" w:type="dxa"/>
+            </w:tcMar>
+            <w:vAlign w:val="center"/>
+          </w:tcPr>
+          <w:p>
+            <w:pPr>
+              <w:rPr>
+                <w:rFonts w:ascii="JetBrains Mono NL" w:hAnsi="JetBrains Mono NL" w:cs="JetBrains Mono NL"/>
+              </w:rPr>
+            </w:pPr>
+            <w:proofErr w:type="spellStart"/>
+            <w:proofErr w:type="gramStart"/>
+            <w:r>
+              <w:rPr>
+                <w:rFonts w:ascii="JetBrains Mono NL" w:hAnsi="JetBrains Mono NL" w:cs="JetBrains Mono NL"/>
+              </w:rPr>
+              <w:t>searchUser</w:t>
+            </w:r>
+            <w:proofErr w:type="spellEnd"/>
+            <w:r>
+              <w:rPr>
+                <w:rFonts w:ascii="JetBrains Mono NL" w:hAnsi="JetBrains Mono NL" w:cs="JetBrains Mono NL"/>
+              </w:rPr>
+              <w:t>(</w:t>
+            </w:r>
+            <w:proofErr w:type="spellStart"/>
+            <w:proofErr w:type="gramEnd"/>
+            <w:r>
+              <w:rPr>
+                <w:rFonts w:ascii="JetBrains Mono NL" w:hAnsi="JetBrains Mono NL" w:cs="JetBrains Mono NL"/>
+              </w:rPr>
+              <w:t>userName</w:t>
+            </w:r>
+            <w:proofErr w:type="spellEnd"/>
+            <w:r>
+              <w:rPr>
+                <w:rFonts w:ascii="JetBrains Mono NL" w:hAnsi="JetBrains Mono NL" w:cs="JetBrains Mono NL"/>
+              </w:rPr>
+              <w:t>: String): User</w:t>
+            </w:r>
+          </w:p>
+        </w:tc>
+      </w:tr>
+      <w:tr>
+        <w:tc>
+          <w:tcPr>
+            <w:tcW w:w="3590" w:type="dxa"/>
+            <w:shd w:val="clear" w:color="auto" w:fill="auto"/>
+            <w:tcMar>
+              <w:top w:w="100" w:type="dxa"/>
+              <w:left w:w="100" w:type="dxa"/>
+              <w:bottom w:w="100" w:type="dxa"/>
+              <w:right w:w="100" w:type="dxa"/>
+            </w:tcMar>
+            <w:vAlign w:val="center"/>
+          </w:tcPr>
+          <w:p>
+            <w:pPr>
+              <w:rPr>
+                <w:rFonts w:ascii="JetBrains Mono NL" w:hAnsi="JetBrains Mono NL" w:cs="JetBrains Mono NL"/>
+              </w:rPr>
+            </w:pPr>
+          </w:p>
+        </w:tc>
+        <w:tc>
+          <w:tcPr>
+            <w:tcW w:w="2430" w:type="dxa"/>
+            <w:shd w:val="clear" w:color="auto" w:fill="auto"/>
+            <w:tcMar>
+              <w:top w:w="100" w:type="dxa"/>
+              <w:left w:w="100" w:type="dxa"/>
+              <w:bottom w:w="100" w:type="dxa"/>
+              <w:right w:w="100" w:type="dxa"/>
+            </w:tcMar>
+            <w:vAlign w:val="center"/>
+          </w:tcPr>
+          <w:p>
+            <w:pPr>
+              <w:rPr>
+                <w:rFonts w:ascii="JetBrains Mono NL" w:hAnsi="JetBrains Mono NL" w:cs="JetBrains Mono NL"/>
+              </w:rPr>
+            </w:pPr>
+            <w:proofErr w:type="spellStart"/>
+            <w:r>
+              <w:rPr>
+                <w:rFonts w:ascii="JetBrains Mono NL" w:hAnsi="JetBrains Mono NL" w:cs="JetBrains Mono NL"/>
+              </w:rPr>
+              <w:t>StandardConsumer</w:t>
+            </w:r>
+            <w:proofErr w:type="spellEnd"/>
+          </w:p>
+        </w:tc>
+        <w:tc>
+          <w:tcPr>
+            <w:tcW w:w="8550" w:type="dxa"/>
+            <w:shd w:val="clear" w:color="auto" w:fill="auto"/>
+            <w:tcMar>
+              <w:top w:w="100" w:type="dxa"/>
+              <w:left w:w="100" w:type="dxa"/>
+              <w:bottom w:w="100" w:type="dxa"/>
+              <w:right w:w="100" w:type="dxa"/>
+            </w:tcMar>
+            <w:vAlign w:val="center"/>
+          </w:tcPr>
+          <w:p>
+            <w:pPr>
+              <w:rPr>
+                <w:rFonts w:ascii="JetBrains Mono NL" w:hAnsi="JetBrains Mono NL" w:cs="JetBrains Mono NL"/>
+              </w:rPr>
+            </w:pPr>
+            <w:proofErr w:type="spellStart"/>
+            <w:proofErr w:type="gramStart"/>
+            <w:r>
+              <w:rPr>
+                <w:rFonts w:ascii="JetBrains Mono NL" w:hAnsi="JetBrains Mono NL" w:cs="JetBrains Mono NL"/>
+              </w:rPr>
+              <w:t>StandardConsumer</w:t>
+            </w:r>
+            <w:proofErr w:type="spellEnd"/>
+            <w:r>
+              <w:rPr>
+                <w:rFonts w:ascii="JetBrains Mono NL" w:hAnsi="JetBrains Mono NL" w:cs="JetBrains Mono NL"/>
+              </w:rPr>
+              <w:t>(</w:t>
+            </w:r>
+            <w:proofErr w:type="gramEnd"/>
+            <w:r>
+              <w:rPr>
+                <w:rFonts w:ascii="JetBrains Mono NL" w:hAnsi="JetBrains Mono NL" w:cs="JetBrains Mono NL"/>
+              </w:rPr>
+              <w:t xml:space="preserve">nickname: String, </w:t>
+            </w:r>
+            <w:proofErr w:type="spellStart"/>
+            <w:r>
+              <w:rPr>
+                <w:rFonts w:ascii="JetBrains Mono NL" w:hAnsi="JetBrains Mono NL" w:cs="JetBrains Mono NL"/>
+              </w:rPr>
+              <w:t>documentId</w:t>
+            </w:r>
+            <w:proofErr w:type="spellEnd"/>
+            <w:r>
+              <w:rPr>
+                <w:rFonts w:ascii="JetBrains Mono NL" w:hAnsi="JetBrains Mono NL" w:cs="JetBrains Mono NL"/>
+              </w:rPr>
+              <w:t>: String)</w:t>
+            </w:r>
+          </w:p>
+        </w:tc>
+      </w:tr>
+      <w:tr>
+        <w:tc>
+          <w:tcPr>
+            <w:tcW w:w="3590" w:type="dxa"/>
+            <w:shd w:val="clear" w:color="auto" w:fill="auto"/>
+            <w:tcMar>
+              <w:top w:w="100" w:type="dxa"/>
+              <w:left w:w="100" w:type="dxa"/>
+              <w:bottom w:w="100" w:type="dxa"/>
+              <w:right w:w="100" w:type="dxa"/>
+            </w:tcMar>
+            <w:vAlign w:val="center"/>
+          </w:tcPr>
+          <w:p>
+            <w:pPr>
+              <w:rPr>
+                <w:rFonts w:ascii="JetBrains Mono NL" w:hAnsi="JetBrains Mono NL" w:cs="JetBrains Mono NL"/>
+              </w:rPr>
+            </w:pPr>
+          </w:p>
+        </w:tc>
+        <w:tc>
+          <w:tcPr>
+            <w:tcW w:w="2430" w:type="dxa"/>
+            <w:shd w:val="clear" w:color="auto" w:fill="auto"/>
+            <w:tcMar>
+              <w:top w:w="100" w:type="dxa"/>
+              <w:left w:w="100" w:type="dxa"/>
+              <w:bottom w:w="100" w:type="dxa"/>
+              <w:right w:w="100" w:type="dxa"/>
+            </w:tcMar>
+            <w:vAlign w:val="center"/>
+          </w:tcPr>
+          <w:p>
+            <w:pPr>
+              <w:rPr>
+                <w:rFonts w:ascii="JetBrains Mono NL" w:hAnsi="JetBrains Mono NL" w:cs="JetBrains Mono NL"/>
+              </w:rPr>
+            </w:pPr>
+            <w:proofErr w:type="spellStart"/>
+            <w:r>
+              <w:rPr>
+                <w:rFonts w:ascii="JetBrains Mono NL" w:hAnsi="JetBrains Mono NL" w:cs="JetBrains Mono NL"/>
+              </w:rPr>
+              <w:t>PremiumConsumer</w:t>
+            </w:r>
+            <w:proofErr w:type="spellEnd"/>
+          </w:p>
+        </w:tc>
+        <w:tc>
+          <w:tcPr>
+            <w:tcW w:w="8550" w:type="dxa"/>
+            <w:shd w:val="clear" w:color="auto" w:fill="auto"/>
+            <w:tcMar>
+              <w:top w:w="100" w:type="dxa"/>
+              <w:left w:w="100" w:type="dxa"/>
+              <w:bottom w:w="100" w:type="dxa"/>
+              <w:right w:w="100" w:type="dxa"/>
+            </w:tcMar>
+            <w:vAlign w:val="center"/>
+          </w:tcPr>
+          <w:p>
+            <w:pPr>
+              <w:rPr>
+                <w:rFonts w:ascii="JetBrains Mono NL" w:hAnsi="JetBrains Mono NL" w:cs="JetBrains Mono NL"/>
+              </w:rPr>
+            </w:pPr>
+            <w:proofErr w:type="spellStart"/>
+            <w:proofErr w:type="gramStart"/>
+            <w:r>
+              <w:rPr>
+                <w:rFonts w:ascii="JetBrains Mono NL" w:hAnsi="JetBrains Mono NL" w:cs="JetBrains Mono NL"/>
+              </w:rPr>
+              <w:t>PremiumConsumer</w:t>
+            </w:r>
+            <w:proofErr w:type="spellEnd"/>
+            <w:r>
+              <w:rPr>
+                <w:rFonts w:ascii="JetBrains Mono NL" w:hAnsi="JetBrains Mono NL" w:cs="JetBrains Mono NL"/>
+              </w:rPr>
+              <w:t>(</w:t>
+            </w:r>
+            <w:proofErr w:type="gramEnd"/>
+            <w:r>
+              <w:rPr>
+                <w:rFonts w:ascii="JetBrains Mono NL" w:hAnsi="JetBrains Mono NL" w:cs="JetBrains Mono NL"/>
+              </w:rPr>
+              <w:t xml:space="preserve">name: String, </w:t>
+            </w:r>
+            <w:proofErr w:type="spellStart"/>
+            <w:r>
+              <w:rPr>
+                <w:rFonts w:ascii="JetBrains Mono NL" w:hAnsi="JetBrains Mono NL" w:cs="JetBrains Mono NL"/>
+              </w:rPr>
+              <w:t>pictureUrl</w:t>
+            </w:r>
+            <w:proofErr w:type="spellEnd"/>
+            <w:r>
+              <w:rPr>
+                <w:rFonts w:ascii="JetBrains Mono NL" w:hAnsi="JetBrains Mono NL" w:cs="JetBrains Mono NL"/>
+              </w:rPr>
+              <w:t>: String)</w:t>
+            </w:r>
+          </w:p>
+        </w:tc>
+      </w:tr>
+      <w:tr>
+        <w:tc>
+          <w:tcPr>
+            <w:tcW w:w="3590" w:type="dxa"/>
+            <w:shd w:val="clear" w:color="auto" w:fill="auto"/>
+            <w:tcMar>
+              <w:top w:w="100" w:type="dxa"/>
+              <w:left w:w="100" w:type="dxa"/>
+              <w:bottom w:w="100" w:type="dxa"/>
+              <w:right w:w="100" w:type="dxa"/>
+            </w:tcMar>
+            <w:vAlign w:val="center"/>
+          </w:tcPr>
+          <w:p>
+            <w:pPr>
+              <w:rPr>
+                <w:rFonts w:ascii="JetBrains Mono NL" w:hAnsi="JetBrains Mono NL" w:cs="JetBrains Mono NL"/>
+              </w:rPr>
+            </w:pPr>
+          </w:p>
+        </w:tc>
+        <w:tc>
+          <w:tcPr>
+            <w:tcW w:w="2430" w:type="dxa"/>
+            <w:shd w:val="clear" w:color="auto" w:fill="auto"/>
+            <w:tcMar>
+              <w:top w:w="100" w:type="dxa"/>
+              <w:left w:w="100" w:type="dxa"/>
+              <w:bottom w:w="100" w:type="dxa"/>
+              <w:right w:w="100" w:type="dxa"/>
+            </w:tcMar>
+            <w:vAlign w:val="center"/>
+          </w:tcPr>
+          <w:p>
+            <w:pPr>
+              <w:rPr>
+                <w:rFonts w:ascii="JetBrains Mono NL" w:hAnsi="JetBrains Mono NL" w:cs="JetBrains Mono NL"/>
+              </w:rPr>
+            </w:pPr>
+          </w:p>
+        </w:tc>
+        <w:tc>
+          <w:tcPr>
+            <w:tcW w:w="8550" w:type="dxa"/>
+            <w:shd w:val="clear" w:color="auto" w:fill="auto"/>
+            <w:tcMar>
+              <w:top w:w="100" w:type="dxa"/>
+              <w:left w:w="100" w:type="dxa"/>
+              <w:bottom w:w="100" w:type="dxa"/>
+              <w:right w:w="100" w:type="dxa"/>
+            </w:tcMar>
+            <w:vAlign w:val="center"/>
+          </w:tcPr>
+          <w:p>
+            <w:pPr>
+              <w:rPr>
+                <w:rFonts w:ascii="JetBrains Mono NL" w:hAnsi="JetBrains Mono NL" w:cs="JetBrains Mono NL"/>
+              </w:rPr>
+            </w:pPr>
+          </w:p>
+        </w:tc>
+      </w:tr>
+      <w:tr>
+        <w:tc>
+          <w:tcPr>
+            <w:tcW w:w="3590" w:type="dxa"/>
+            <w:shd w:val="clear" w:color="auto" w:fill="auto"/>
+            <w:tcMar>
+              <w:top w:w="100" w:type="dxa"/>
+              <w:left w:w="100" w:type="dxa"/>
+              <w:bottom w:w="100" w:type="dxa"/>
+              <w:right w:w="100" w:type="dxa"/>
+            </w:tcMar>
+            <w:vAlign w:val="center"/>
+          </w:tcPr>
+          <w:p>
+            <w:pPr>
+              <w:rPr>
+                <w:rFonts w:ascii="JetBrains Mono NL" w:hAnsi="JetBrains Mono NL" w:cs="JetBrains Mono NL"/>
+              </w:rPr>
+            </w:pPr>
+          </w:p>
+        </w:tc>
+        <w:tc>
+          <w:tcPr>
+            <w:tcW w:w="2430" w:type="dxa"/>
+            <w:shd w:val="clear" w:color="auto" w:fill="auto"/>
+            <w:tcMar>
+              <w:top w:w="100" w:type="dxa"/>
+              <w:left w:w="100" w:type="dxa"/>
+              <w:bottom w:w="100" w:type="dxa"/>
+              <w:right w:w="100" w:type="dxa"/>
+            </w:tcMar>
+            <w:vAlign w:val="center"/>
+          </w:tcPr>
+          <w:p>
+            <w:pPr>
+              <w:rPr>
+                <w:rFonts w:ascii="JetBrains Mono NL" w:hAnsi="JetBrains Mono NL" w:cs="JetBrains Mono NL"/>
+              </w:rPr>
+            </w:pPr>
+          </w:p>
+        </w:tc>
+        <w:tc>
+          <w:tcPr>
+            <w:tcW w:w="8550" w:type="dxa"/>
+            <w:shd w:val="clear" w:color="auto" w:fill="auto"/>
+            <w:tcMar>
+              <w:top w:w="100" w:type="dxa"/>
+              <w:left w:w="100" w:type="dxa"/>
+              <w:bottom w:w="100" w:type="dxa"/>
+              <w:right w:w="100" w:type="dxa"/>
+            </w:tcMar>
+            <w:vAlign w:val="center"/>
+          </w:tcPr>
+          <w:p>
+            <w:pPr>
+              <w:rPr>
+                <w:rFonts w:ascii="JetBrains Mono NL" w:hAnsi="JetBrains Mono NL" w:cs="JetBrains Mono NL"/>
               </w:rPr>
             </w:pPr>
           </w:p>
@@ -327,10 +1583,11 @@
       </w:pPr>
     </w:p>
     <w:sectPr>
-      <w:pgSz w:w="11909" w:h="16834"/>
+      <w:pgSz w:w="16834" w:h="11909" w:orient="landscape"/>
       <w:pgMar w:top="1440" w:right="1440" w:bottom="1440" w:left="1440" w:header="720" w:footer="720" w:gutter="0"/>
       <w:pgNumType w:start="1"/>
       <w:cols w:space="720"/>
+      <w:docGrid w:linePitch="299"/>
     </w:sectPr>
   </w:body>
 </w:document>

</xml_diff>